<commit_message>
task 2 textual description
</commit_message>
<xml_diff>
--- a/assignment1text.docx
+++ b/assignment1text.docx
@@ -26,7 +26,69 @@
         <w:rPr>
           <w:lang w:val="en-US"/>
         </w:rPr>
-        <w:t xml:space="preserve"> description of our model::</w:t>
+        <w:t xml:space="preserve"> description of our </w:t>
+      </w:r>
+      <w:proofErr w:type="gramStart"/>
+      <w:r>
+        <w:rPr>
+          <w:lang w:val="en-US"/>
+        </w:rPr>
+        <w:t>model::</w:t>
+      </w:r>
+      <w:proofErr w:type="gramEnd"/>
+    </w:p>
+    <w:p>
+      <w:pPr>
+        <w:rPr>
+          <w:lang w:val="en-US"/>
+        </w:rPr>
+      </w:pPr>
+      <w:r>
+        <w:rPr>
+          <w:noProof/>
+          <w:lang w:val="en-US"/>
+        </w:rPr>
+        <w:drawing>
+          <wp:inline distT="0" distB="0" distL="0" distR="0" wp14:anchorId="2B9A4C17" wp14:editId="2FB2781B">
+            <wp:extent cx="5760720" cy="3084830"/>
+            <wp:effectExtent l="0" t="0" r="5080" b="1270"/>
+            <wp:docPr id="34671013" name="Grafik 1" descr="Ein Bild, das Diagramm, Plan, technische Zeichnung, Reihe enthält.&#10;&#10;Automatisch generierte Beschreibung"/>
+            <wp:cNvGraphicFramePr>
+              <a:graphicFrameLocks xmlns:a="http://schemas.openxmlformats.org/drawingml/2006/main" noChangeAspect="1"/>
+            </wp:cNvGraphicFramePr>
+            <a:graphic xmlns:a="http://schemas.openxmlformats.org/drawingml/2006/main">
+              <a:graphicData uri="http://schemas.openxmlformats.org/drawingml/2006/picture">
+                <pic:pic xmlns:pic="http://schemas.openxmlformats.org/drawingml/2006/picture">
+                  <pic:nvPicPr>
+                    <pic:cNvPr id="34671013" name="Grafik 1" descr="Ein Bild, das Diagramm, Plan, technische Zeichnung, Reihe enthält.&#10;&#10;Automatisch generierte Beschreibung"/>
+                    <pic:cNvPicPr/>
+                  </pic:nvPicPr>
+                  <pic:blipFill>
+                    <a:blip r:embed="rId5" cstate="print">
+                      <a:extLst>
+                        <a:ext uri="{28A0092B-C50C-407E-A947-70E740481C1C}">
+                          <a14:useLocalDpi xmlns:a14="http://schemas.microsoft.com/office/drawing/2010/main" val="0"/>
+                        </a:ext>
+                      </a:extLst>
+                    </a:blip>
+                    <a:stretch>
+                      <a:fillRect/>
+                    </a:stretch>
+                  </pic:blipFill>
+                  <pic:spPr>
+                    <a:xfrm>
+                      <a:off x="0" y="0"/>
+                      <a:ext cx="5760720" cy="3084830"/>
+                    </a:xfrm>
+                    <a:prstGeom prst="rect">
+                      <a:avLst/>
+                    </a:prstGeom>
+                  </pic:spPr>
+                </pic:pic>
+              </a:graphicData>
+            </a:graphic>
+          </wp:inline>
+        </w:drawing>
       </w:r>
     </w:p>
     <w:p>
@@ -622,6 +684,7 @@
         <w:rPr>
           <w:lang w:val="en-US"/>
         </w:rPr>
+        <w:lastRenderedPageBreak/>
         <w:t>It may emit an output Condition as a completion result.</w:t>
       </w:r>
     </w:p>
@@ -885,7 +948,6 @@
         <w:rPr>
           <w:lang w:val="en-US"/>
         </w:rPr>
-        <w:lastRenderedPageBreak/>
         <w:t>UnaryCondition</w:t>
       </w:r>
       <w:proofErr w:type="spellEnd"/>
@@ -948,32 +1010,6 @@
           <w:lang w:val="en-US"/>
         </w:rPr>
         <w:t xml:space="preserve"> logical operators.</w:t>
-      </w:r>
-    </w:p>
-    <w:p>
-      <w:pPr>
-        <w:rPr>
-          <w:lang w:val="en-US"/>
-        </w:rPr>
-      </w:pPr>
-      <w:r>
-        <w:rPr>
-          <w:lang w:val="en-US"/>
-        </w:rPr>
-        <w:t>Example:</w:t>
-      </w:r>
-    </w:p>
-    <w:p>
-      <w:pPr>
-        <w:rPr>
-          <w:lang w:val="en-US"/>
-        </w:rPr>
-      </w:pPr>
-      <w:r>
-        <w:rPr>
-          <w:lang w:val="en-US"/>
-        </w:rPr>
-        <w:t>(NOT (type == "Widget")) OR ((type == "Gadget") AND (...))</w:t>
       </w:r>
     </w:p>
     <w:p>

</xml_diff>